<commit_message>
Ako testovat logovanie a audit zaznamy pridane
</commit_message>
<xml_diff>
--- a/Testersky slovnik/Testersky slovnik pokracovanie.docx
+++ b/Testersky slovnik/Testersky slovnik pokracovanie.docx
@@ -1845,7 +1845,35 @@
         <w:t>--</w:t>
       </w:r>
     </w:p>
-    <w:p/>
+    <w:p>
+      <w:proofErr w:type="spellStart"/>
+      <w:r>
+        <w:rPr>
+          <w:b/>
+          <w:bCs/>
+        </w:rPr>
+        <w:t>Stacktrace</w:t>
+      </w:r>
+      <w:proofErr w:type="spellEnd"/>
+      <w:r>
+        <w:t xml:space="preserve"> </w:t>
+      </w:r>
+    </w:p>
+    <w:p>
+      <w:r>
+        <w:t xml:space="preserve">(alebo „výpis zásobníka volaní“) je technický výpis, ktorý ukazuje </w:t>
+      </w:r>
+      <w:r>
+        <w:rPr>
+          <w:b/>
+          <w:bCs/>
+        </w:rPr>
+        <w:t>reťazec volaní funkcií</w:t>
+      </w:r>
+      <w:r>
+        <w:t>, ktoré viedli k chybe alebo výnimke v programe.</w:t>
+      </w:r>
+    </w:p>
     <w:p/>
     <w:sectPr>
       <w:pgSz w:w="11906" w:h="16838"/>

</xml_diff>